<commit_message>
finish 1212 work diary
</commit_message>
<xml_diff>
--- a/Exports/工作日记20171212.docx
+++ b/Exports/工作日记20171212.docx
@@ -64,9 +64,9 @@
       <w:pPr>
         <w:pStyle w:val="Heading2"/>
       </w:pPr>
-      <w:bookmarkStart w:id="22" w:name="桌面环境"/>
-      <w:r>
-        <w:t xml:space="preserve">桌面环境</w:t>
+      <w:bookmarkStart w:id="22" w:name="关于如何写日记"/>
+      <w:r>
+        <w:t xml:space="preserve">关于如何写日记</w:t>
       </w:r>
       <w:bookmarkEnd w:id="22"/>
     </w:p>
@@ -75,16 +75,16 @@
         <w:pStyle w:val="FirstParagraph"/>
       </w:pPr>
       <w:r>
-        <w:t xml:space="preserve">今天主要是工作环境的搭建，由于将来两周要在教室里面进行所以为了远程登陆方便，将选用windows操作系统进行开发。因为使用Ubuntu进行远程操作的时候会很卡，而使用windows的远程操作就不会，这是由于Ubuntu的远程操作只使用了tcp进行传输，而windows是tcp+udp,所以传输方面会快速一点。</w:t>
+        <w:t xml:space="preserve">本次的课程设计要求写日记，其中有工作日记和读书笔记，而写日记犹如写博客，而写博客一般都使用markdown来进行书写，方便又不用到处找功能按钮，还能实时预览并且转换为word。</w:t>
       </w:r>
     </w:p>
     <w:p>
       <w:pPr>
         <w:pStyle w:val="Heading2"/>
       </w:pPr>
-      <w:bookmarkStart w:id="23" w:name="开发环境搭建"/>
-      <w:r>
-        <w:t xml:space="preserve">开发环境搭建</w:t>
+      <w:bookmarkStart w:id="23" w:name="用什么工具来写日记"/>
+      <w:r>
+        <w:t xml:space="preserve">用什么工具来写日记</w:t>
       </w:r>
       <w:bookmarkEnd w:id="23"/>
     </w:p>
@@ -93,69 +93,134 @@
         <w:pStyle w:val="FirstParagraph"/>
       </w:pPr>
       <w:r>
-        <w:t xml:space="preserve">我们根据了</w:t>
-      </w:r>
-      <w:hyperlink r:id="rId24">
-        <w:r>
-          <w:rPr>
-            <w:rStyle w:val="Hyperlink"/>
-          </w:rPr>
-          <w:t xml:space="preserve">Python零基础：Scrapy爬虫–免费</w:t>
-        </w:r>
-      </w:hyperlink>
-      <w:r>
-        <w:t xml:space="preserve">这一教程进行了前期学习其中在</w:t>
-      </w:r>
-      <w:r>
-        <w:rPr>
-          <w:i/>
-        </w:rPr>
-        <w:t xml:space="preserve">环境搭建</w:t>
-      </w:r>
-      <w:r>
-        <w:t xml:space="preserve">过程当中有以下的软件需要安装</w:t>
+        <w:t xml:space="preserve">最近微软的VSCode可以说是非常的受关注，于是我也第一时间下载了，打算用它进行markdown日记的书写工具，其中还要下载git-scm和pandoc，以下是两个工具的用途。</w:t>
+      </w:r>
+    </w:p>
+    <w:tbl>
+      <w:tblPr>
+        <w:tblStyle w:val="Table"/>
+        <w:tblW w:type="pct" w:w="0.0"/>
+        <w:tblLook w:firstRow="1"/>
+      </w:tblPr>
+      <w:tblGrid/>
+      <w:tr>
+        <w:trPr>
+          <w:cnfStyle w:firstRow="1"/>
+        </w:trPr>
+        <w:tc>
+          <w:tcPr>
+            <w:tcBorders>
+              <w:bottom w:val="single"/>
+            </w:tcBorders>
+            <w:vAlign w:val="bottom"/>
+          </w:tcPr>
+          <w:p>
+            <w:pPr>
+              <w:pStyle w:val="Compact"/>
+              <w:jc w:val="left"/>
+            </w:pPr>
+            <w:r>
+              <w:t xml:space="preserve">工具</w:t>
+            </w:r>
+          </w:p>
+        </w:tc>
+        <w:tc>
+          <w:tcPr>
+            <w:tcBorders>
+              <w:bottom w:val="single"/>
+            </w:tcBorders>
+            <w:vAlign w:val="bottom"/>
+          </w:tcPr>
+          <w:p>
+            <w:pPr>
+              <w:pStyle w:val="Compact"/>
+              <w:jc w:val="left"/>
+            </w:pPr>
+            <w:r>
+              <w:t xml:space="preserve">用途</w:t>
+            </w:r>
+          </w:p>
+        </w:tc>
+      </w:tr>
+      <w:tr>
+        <w:tc>
+          <w:p>
+            <w:pPr>
+              <w:pStyle w:val="Compact"/>
+              <w:jc w:val="left"/>
+            </w:pPr>
+            <w:r>
+              <w:t xml:space="preserve">git-scm</w:t>
+            </w:r>
+          </w:p>
+        </w:tc>
+        <w:tc>
+          <w:p>
+            <w:pPr>
+              <w:pStyle w:val="Compact"/>
+              <w:jc w:val="left"/>
+            </w:pPr>
+            <w:r>
+              <w:t xml:space="preserve">用来把日记数据存储到github上</w:t>
+            </w:r>
+          </w:p>
+        </w:tc>
+      </w:tr>
+      <w:tr>
+        <w:tc>
+          <w:p>
+            <w:pPr>
+              <w:pStyle w:val="Compact"/>
+              <w:jc w:val="left"/>
+            </w:pPr>
+            <w:r>
+              <w:t xml:space="preserve">pandoc</w:t>
+            </w:r>
+          </w:p>
+        </w:tc>
+        <w:tc>
+          <w:p>
+            <w:pPr>
+              <w:pStyle w:val="Compact"/>
+              <w:jc w:val="left"/>
+            </w:pPr>
+            <w:r>
+              <w:t xml:space="preserve">用来把markdown文件转换为word文件</w:t>
+            </w:r>
+          </w:p>
+        </w:tc>
+      </w:tr>
+    </w:tbl>
+    <w:p>
+      <w:pPr>
+        <w:pStyle w:val="BodyText"/>
+      </w:pPr>
+      <w:r>
+        <w:t xml:space="preserve">由于经常重装系统，所以习惯把文件都放到网上去，这次的日记文件也放到网上去，将来如果有写博客可能用得到。</w:t>
       </w:r>
       <w:r>
         <w:t xml:space="preserve"> </w:t>
       </w:r>
       <w:r>
-        <w:t xml:space="preserve">- python 3.5</w:t>
-      </w:r>
-      <w:r>
-        <w:t xml:space="preserve"> </w:t>
-      </w:r>
-      <w:r>
-        <w:t xml:space="preserve">- Scrapy</w:t>
-      </w:r>
-      <w:r>
-        <w:t xml:space="preserve"> </w:t>
-      </w:r>
-      <w:r>
-        <w:t xml:space="preserve">- pycharm</w:t>
-      </w:r>
-      <w:r>
-        <w:t xml:space="preserve"> </w:t>
-      </w:r>
-      <w:r>
-        <w:t xml:space="preserve">在安装的过程中由于Scrapy出现了问题，所以找到的最简单的解决方法是安装VC++。最后终于把Scrapy安装成功。</w:t>
+        <w:t xml:space="preserve">由于老师要求要写日记但是说可能手写可能打印，手写当然就直接抄，那打印就直接用pandoc转换markdown为word就可以了。</w:t>
       </w:r>
     </w:p>
     <w:p>
       <w:pPr>
         <w:pStyle w:val="Heading2"/>
       </w:pPr>
-      <w:bookmarkStart w:id="25" w:name="跟着教学视频走一遍流程"/>
-      <w:r>
-        <w:t xml:space="preserve">跟着教学视频走一遍流程</w:t>
-      </w:r>
-      <w:bookmarkEnd w:id="25"/>
+      <w:bookmarkStart w:id="24" w:name="这样写日记的缺点"/>
+      <w:r>
+        <w:t xml:space="preserve">这样写日记的缺点</w:t>
+      </w:r>
+      <w:bookmarkEnd w:id="24"/>
     </w:p>
     <w:p>
       <w:pPr>
         <w:pStyle w:val="FirstParagraph"/>
       </w:pPr>
       <w:r>
-        <w:t xml:space="preserve">既然环境安装好了，那么久跟着教学走一遍看看爬虫的原理吧。</w:t>
+        <w:t xml:space="preserve">由于VScode只能计算字符个数，而不是单词个数，所以如果直接用VSCode来写日记不能注意到字数的多少，只能将其转换为word进行字数查看。</w:t>
       </w:r>
     </w:p>
     <w:sectPr/>
@@ -189,7 +254,7 @@
 <file path=word/numbering.xml><?xml version="1.0" encoding="utf-8"?>
 <w:numbering xmlns:w="http://schemas.openxmlformats.org/wordprocessingml/2006/main">
   <w:abstractNum w:abstractNumId="990">
-    <w:nsid w:val="a8a2561c"/>
+    <w:nsid w:val="8ce63259"/>
     <w:multiLevelType w:val="multilevel"/>
     <w:lvl w:ilvl="0">
       <w:numFmt w:val="bullet"/>

</xml_diff>